<commit_message>
Added finished GDD and finished TDD
- Added high res and low res screenshots of the state flow diagrams
- Added UML diagram with high res and low res images
</commit_message>
<xml_diff>
--- a/COMP710-2019-S2/students/nikkolas.diehl/Assignment 1 - Personal Game Project/GDD - 16945724.docx
+++ b/COMP710-2019-S2/students/nikkolas.diehl/Assignment 1 - Personal Game Project/GDD - 16945724.docx
@@ -123,6 +123,8 @@
       <w:pPr>
         <w:jc w:val="center"/>
       </w:pPr>
+      <w:bookmarkStart w:id="0" w:name="_GoBack"/>
+      <w:bookmarkEnd w:id="0"/>
     </w:p>
     <w:p>
       <w:pPr>
@@ -644,15 +646,7 @@
         <w:rPr>
           <w:rFonts w:cstheme="minorHAnsi"/>
         </w:rPr>
-        <w:t>The AI will be able to attack in three different ways, will try follow you and run up to you, and will dynamically react to the player.</w:t>
-      </w:r>
-      <w:bookmarkStart w:id="0" w:name="_GoBack"/>
-      <w:bookmarkEnd w:id="0"/>
-      <w:r>
-        <w:rPr>
-          <w:rFonts w:cstheme="minorHAnsi"/>
-        </w:rPr>
-        <w:t xml:space="preserve"> </w:t>
+        <w:t xml:space="preserve">The AI will be able to attack in three different ways, will try follow you and run up to you, and will dynamically react to the player. </w:t>
       </w:r>
     </w:p>
     <w:p>
@@ -880,7 +874,7 @@
                     <pic:cNvPicPr/>
                   </pic:nvPicPr>
                   <pic:blipFill>
-                    <a:blip r:embed="rId6" cstate="print">
+                    <a:blip r:embed="rId8" cstate="print">
                       <a:extLst>
                         <a:ext uri="{28A0092B-C50C-407E-A947-70E740481C1C}">
                           <a14:useLocalDpi xmlns:a14="http://schemas.microsoft.com/office/drawing/2010/main" val="0"/>
@@ -1029,7 +1023,7 @@
                     <pic:cNvPicPr/>
                   </pic:nvPicPr>
                   <pic:blipFill>
-                    <a:blip r:embed="rId7" cstate="print">
+                    <a:blip r:embed="rId9" cstate="print">
                       <a:extLst>
                         <a:ext uri="{28A0092B-C50C-407E-A947-70E740481C1C}">
                           <a14:useLocalDpi xmlns:a14="http://schemas.microsoft.com/office/drawing/2010/main" val="0"/>
@@ -1356,7 +1350,7 @@
                     <pic:cNvPicPr/>
                   </pic:nvPicPr>
                   <pic:blipFill>
-                    <a:blip r:embed="rId8" cstate="print">
+                    <a:blip r:embed="rId10" cstate="print">
                       <a:extLst>
                         <a:ext uri="{28A0092B-C50C-407E-A947-70E740481C1C}">
                           <a14:useLocalDpi xmlns:a14="http://schemas.microsoft.com/office/drawing/2010/main" val="0"/>
@@ -1445,7 +1439,7 @@
                     <pic:cNvPicPr/>
                   </pic:nvPicPr>
                   <pic:blipFill>
-                    <a:blip r:embed="rId9" cstate="print">
+                    <a:blip r:embed="rId11" cstate="print">
                       <a:extLst>
                         <a:ext uri="{28A0092B-C50C-407E-A947-70E740481C1C}">
                           <a14:useLocalDpi xmlns:a14="http://schemas.microsoft.com/office/drawing/2010/main" val="0"/>
@@ -1534,7 +1528,7 @@
                     <pic:cNvPicPr/>
                   </pic:nvPicPr>
                   <pic:blipFill>
-                    <a:blip r:embed="rId10" cstate="print">
+                    <a:blip r:embed="rId12" cstate="print">
                       <a:extLst>
                         <a:ext uri="{28A0092B-C50C-407E-A947-70E740481C1C}">
                           <a14:useLocalDpi xmlns:a14="http://schemas.microsoft.com/office/drawing/2010/main" val="0"/>
@@ -1623,7 +1617,7 @@
                     <pic:cNvPicPr/>
                   </pic:nvPicPr>
                   <pic:blipFill>
-                    <a:blip r:embed="rId11" cstate="print">
+                    <a:blip r:embed="rId13" cstate="print">
                       <a:extLst>
                         <a:ext uri="{28A0092B-C50C-407E-A947-70E740481C1C}">
                           <a14:useLocalDpi xmlns:a14="http://schemas.microsoft.com/office/drawing/2010/main" val="0"/>
@@ -2480,6 +2474,7 @@
       </w:pPr>
     </w:p>
     <w:sectPr>
+      <w:headerReference w:type="default" r:id="rId14"/>
       <w:pgSz w:w="11906" w:h="16838"/>
       <w:pgMar w:top="1440" w:right="1440" w:bottom="1440" w:left="1440" w:header="708" w:footer="708" w:gutter="0"/>
       <w:cols w:space="708"/>
@@ -2487,6 +2482,69 @@
     </w:sectPr>
   </w:body>
 </w:document>
+</file>
+
+<file path=word/endnotes.xml><?xml version="1.0" encoding="utf-8"?>
+<w:endnotes xmlns:wpc="http://schemas.microsoft.com/office/word/2010/wordprocessingCanvas" xmlns:cx="http://schemas.microsoft.com/office/drawing/2014/chartex" xmlns:cx1="http://schemas.microsoft.com/office/drawing/2015/9/8/chartex" xmlns:cx2="http://schemas.microsoft.com/office/drawing/2015/10/21/chartex" xmlns:cx3="http://schemas.microsoft.com/office/drawing/2016/5/9/chartex" xmlns:cx4="http://schemas.microsoft.com/office/drawing/2016/5/10/chartex" xmlns:cx5="http://schemas.microsoft.com/office/drawing/2016/5/11/chartex" xmlns:cx6="http://schemas.microsoft.com/office/drawing/2016/5/12/chartex" xmlns:cx7="http://schemas.microsoft.com/office/drawing/2016/5/13/chartex" xmlns:cx8="http://schemas.microsoft.com/office/drawing/2016/5/14/chartex" xmlns:mc="http://schemas.openxmlformats.org/markup-compatibility/2006" xmlns:aink="http://schemas.microsoft.com/office/drawing/2016/ink" xmlns:am3d="http://schemas.microsoft.com/office/drawing/2017/model3d" xmlns:o="urn:schemas-microsoft-com:office:office" xmlns:r="http://schemas.openxmlformats.org/officeDocument/2006/relationships" xmlns:m="http://schemas.openxmlformats.org/officeDocument/2006/math" xmlns:v="urn:schemas-microsoft-com:vml" xmlns:wp14="http://schemas.microsoft.com/office/word/2010/wordprocessingDrawing" xmlns:wp="http://schemas.openxmlformats.org/drawingml/2006/wordprocessingDrawing" xmlns:w10="urn:schemas-microsoft-com:office:word" xmlns:w="http://schemas.openxmlformats.org/wordprocessingml/2006/main" xmlns:w14="http://schemas.microsoft.com/office/word/2010/wordml" xmlns:w15="http://schemas.microsoft.com/office/word/2012/wordml" xmlns:w16cid="http://schemas.microsoft.com/office/word/2016/wordml/cid" xmlns:w16se="http://schemas.microsoft.com/office/word/2015/wordml/symex" xmlns:wpg="http://schemas.microsoft.com/office/word/2010/wordprocessingGroup" xmlns:wpi="http://schemas.microsoft.com/office/word/2010/wordprocessingInk" xmlns:wne="http://schemas.microsoft.com/office/word/2006/wordml" xmlns:wps="http://schemas.microsoft.com/office/word/2010/wordprocessingShape" mc:Ignorable="w14 w15 w16se w16cid wp14">
+  <w:endnote w:type="separator" w:id="-1">
+    <w:p>
+      <w:pPr>
+        <w:spacing w:after="0" w:line="240" w:lineRule="auto"/>
+      </w:pPr>
+      <w:r>
+        <w:separator/>
+      </w:r>
+    </w:p>
+  </w:endnote>
+  <w:endnote w:type="continuationSeparator" w:id="0">
+    <w:p>
+      <w:pPr>
+        <w:spacing w:after="0" w:line="240" w:lineRule="auto"/>
+      </w:pPr>
+      <w:r>
+        <w:continuationSeparator/>
+      </w:r>
+    </w:p>
+  </w:endnote>
+</w:endnotes>
+</file>
+
+<file path=word/footnotes.xml><?xml version="1.0" encoding="utf-8"?>
+<w:footnotes xmlns:wpc="http://schemas.microsoft.com/office/word/2010/wordprocessingCanvas" xmlns:cx="http://schemas.microsoft.com/office/drawing/2014/chartex" xmlns:cx1="http://schemas.microsoft.com/office/drawing/2015/9/8/chartex" xmlns:cx2="http://schemas.microsoft.com/office/drawing/2015/10/21/chartex" xmlns:cx3="http://schemas.microsoft.com/office/drawing/2016/5/9/chartex" xmlns:cx4="http://schemas.microsoft.com/office/drawing/2016/5/10/chartex" xmlns:cx5="http://schemas.microsoft.com/office/drawing/2016/5/11/chartex" xmlns:cx6="http://schemas.microsoft.com/office/drawing/2016/5/12/chartex" xmlns:cx7="http://schemas.microsoft.com/office/drawing/2016/5/13/chartex" xmlns:cx8="http://schemas.microsoft.com/office/drawing/2016/5/14/chartex" xmlns:mc="http://schemas.openxmlformats.org/markup-compatibility/2006" xmlns:aink="http://schemas.microsoft.com/office/drawing/2016/ink" xmlns:am3d="http://schemas.microsoft.com/office/drawing/2017/model3d" xmlns:o="urn:schemas-microsoft-com:office:office" xmlns:r="http://schemas.openxmlformats.org/officeDocument/2006/relationships" xmlns:m="http://schemas.openxmlformats.org/officeDocument/2006/math" xmlns:v="urn:schemas-microsoft-com:vml" xmlns:wp14="http://schemas.microsoft.com/office/word/2010/wordprocessingDrawing" xmlns:wp="http://schemas.openxmlformats.org/drawingml/2006/wordprocessingDrawing" xmlns:w10="urn:schemas-microsoft-com:office:word" xmlns:w="http://schemas.openxmlformats.org/wordprocessingml/2006/main" xmlns:w14="http://schemas.microsoft.com/office/word/2010/wordml" xmlns:w15="http://schemas.microsoft.com/office/word/2012/wordml" xmlns:w16cid="http://schemas.microsoft.com/office/word/2016/wordml/cid" xmlns:w16se="http://schemas.microsoft.com/office/word/2015/wordml/symex" xmlns:wpg="http://schemas.microsoft.com/office/word/2010/wordprocessingGroup" xmlns:wpi="http://schemas.microsoft.com/office/word/2010/wordprocessingInk" xmlns:wne="http://schemas.microsoft.com/office/word/2006/wordml" xmlns:wps="http://schemas.microsoft.com/office/word/2010/wordprocessingShape" mc:Ignorable="w14 w15 w16se w16cid wp14">
+  <w:footnote w:type="separator" w:id="-1">
+    <w:p>
+      <w:pPr>
+        <w:spacing w:after="0" w:line="240" w:lineRule="auto"/>
+      </w:pPr>
+      <w:r>
+        <w:separator/>
+      </w:r>
+    </w:p>
+  </w:footnote>
+  <w:footnote w:type="continuationSeparator" w:id="0">
+    <w:p>
+      <w:pPr>
+        <w:spacing w:after="0" w:line="240" w:lineRule="auto"/>
+      </w:pPr>
+      <w:r>
+        <w:continuationSeparator/>
+      </w:r>
+    </w:p>
+  </w:footnote>
+</w:footnotes>
+</file>
+
+<file path=word/header1.xml><?xml version="1.0" encoding="utf-8"?>
+<w:hdr xmlns:wpc="http://schemas.microsoft.com/office/word/2010/wordprocessingCanvas" xmlns:cx="http://schemas.microsoft.com/office/drawing/2014/chartex" xmlns:cx1="http://schemas.microsoft.com/office/drawing/2015/9/8/chartex" xmlns:cx2="http://schemas.microsoft.com/office/drawing/2015/10/21/chartex" xmlns:cx3="http://schemas.microsoft.com/office/drawing/2016/5/9/chartex" xmlns:cx4="http://schemas.microsoft.com/office/drawing/2016/5/10/chartex" xmlns:cx5="http://schemas.microsoft.com/office/drawing/2016/5/11/chartex" xmlns:cx6="http://schemas.microsoft.com/office/drawing/2016/5/12/chartex" xmlns:cx7="http://schemas.microsoft.com/office/drawing/2016/5/13/chartex" xmlns:cx8="http://schemas.microsoft.com/office/drawing/2016/5/14/chartex" xmlns:mc="http://schemas.openxmlformats.org/markup-compatibility/2006" xmlns:aink="http://schemas.microsoft.com/office/drawing/2016/ink" xmlns:am3d="http://schemas.microsoft.com/office/drawing/2017/model3d" xmlns:o="urn:schemas-microsoft-com:office:office" xmlns:r="http://schemas.openxmlformats.org/officeDocument/2006/relationships" xmlns:m="http://schemas.openxmlformats.org/officeDocument/2006/math" xmlns:v="urn:schemas-microsoft-com:vml" xmlns:wp14="http://schemas.microsoft.com/office/word/2010/wordprocessingDrawing" xmlns:wp="http://schemas.openxmlformats.org/drawingml/2006/wordprocessingDrawing" xmlns:w10="urn:schemas-microsoft-com:office:word" xmlns:w="http://schemas.openxmlformats.org/wordprocessingml/2006/main" xmlns:w14="http://schemas.microsoft.com/office/word/2010/wordml" xmlns:w15="http://schemas.microsoft.com/office/word/2012/wordml" xmlns:w16cid="http://schemas.microsoft.com/office/word/2016/wordml/cid" xmlns:w16se="http://schemas.microsoft.com/office/word/2015/wordml/symex" xmlns:wpg="http://schemas.microsoft.com/office/word/2010/wordprocessingGroup" xmlns:wpi="http://schemas.microsoft.com/office/word/2010/wordprocessingInk" xmlns:wne="http://schemas.microsoft.com/office/word/2006/wordml" xmlns:wps="http://schemas.microsoft.com/office/word/2010/wordprocessingShape" mc:Ignorable="w14 w15 w16se w16cid wp14">
+  <w:p>
+    <w:pPr>
+      <w:pStyle w:val="Header"/>
+    </w:pPr>
+    <w:r>
+      <w:t>Nikkolas Diehl - 16945724</w:t>
+    </w:r>
+  </w:p>
+</w:hdr>
 </file>
 
 <file path=word/numbering.xml><?xml version="1.0" encoding="utf-8"?>
@@ -3566,6 +3624,50 @@
     <w:unhideWhenUsed/>
     <w:rsid w:val="00AA34B2"/>
   </w:style>
+  <w:style w:type="paragraph" w:styleId="Header">
+    <w:name w:val="header"/>
+    <w:basedOn w:val="Normal"/>
+    <w:link w:val="HeaderChar"/>
+    <w:uiPriority w:val="99"/>
+    <w:unhideWhenUsed/>
+    <w:rsid w:val="00505097"/>
+    <w:pPr>
+      <w:tabs>
+        <w:tab w:val="center" w:pos="4513"/>
+        <w:tab w:val="right" w:pos="9026"/>
+      </w:tabs>
+      <w:spacing w:after="0" w:line="240" w:lineRule="auto"/>
+    </w:pPr>
+  </w:style>
+  <w:style w:type="character" w:customStyle="1" w:styleId="HeaderChar">
+    <w:name w:val="Header Char"/>
+    <w:basedOn w:val="DefaultParagraphFont"/>
+    <w:link w:val="Header"/>
+    <w:uiPriority w:val="99"/>
+    <w:rsid w:val="00505097"/>
+  </w:style>
+  <w:style w:type="paragraph" w:styleId="Footer">
+    <w:name w:val="footer"/>
+    <w:basedOn w:val="Normal"/>
+    <w:link w:val="FooterChar"/>
+    <w:uiPriority w:val="99"/>
+    <w:unhideWhenUsed/>
+    <w:rsid w:val="00505097"/>
+    <w:pPr>
+      <w:tabs>
+        <w:tab w:val="center" w:pos="4513"/>
+        <w:tab w:val="right" w:pos="9026"/>
+      </w:tabs>
+      <w:spacing w:after="0" w:line="240" w:lineRule="auto"/>
+    </w:pPr>
+  </w:style>
+  <w:style w:type="character" w:customStyle="1" w:styleId="FooterChar">
+    <w:name w:val="Footer Char"/>
+    <w:basedOn w:val="DefaultParagraphFont"/>
+    <w:link w:val="Footer"/>
+    <w:uiPriority w:val="99"/>
+    <w:rsid w:val="00505097"/>
+  </w:style>
 </w:styles>
 </file>
 
@@ -3991,7 +4093,7 @@
 </file>
 
 <file path=customXml/itemProps1.xml><?xml version="1.0" encoding="utf-8"?>
-<ds:datastoreItem xmlns:ds="http://schemas.openxmlformats.org/officeDocument/2006/customXml" ds:itemID="{C1AA8542-EE60-4D18-BF72-20D985D3FECE}">
+<ds:datastoreItem xmlns:ds="http://schemas.openxmlformats.org/officeDocument/2006/customXml" ds:itemID="{72F2CB60-57CF-4CF2-A67E-FEDDAE6BB7DB}">
   <ds:schemaRefs>
     <ds:schemaRef ds:uri="http://schemas.openxmlformats.org/officeDocument/2006/bibliography"/>
   </ds:schemaRefs>

</xml_diff>